<commit_message>
quick, counting og radix sort
</commit_message>
<xml_diff>
--- a/alg/Algoritmer/Heap Sort.docx
+++ b/alg/Algoritmer/Heap Sort.docx
@@ -753,10 +753,35 @@
           </wp:inline>
         </w:drawing>
       </w:r>
+    </w:p>
+    <w:p>
+      <w:r>
+        <w:t xml:space="preserve">Video eksempel: </w:t>
+      </w:r>
+      <w:hyperlink r:id="rId16" w:history="1">
+        <w:r>
+          <w:rPr>
+            <w:rStyle w:val="Hyperlink"/>
+          </w:rPr>
+          <w:t>https://www.youtube.com/watch?v=MtQL_ll5KhQ</w:t>
+        </w:r>
+      </w:hyperlink>
+    </w:p>
+    <w:p>
+      <w:r>
+        <w:t xml:space="preserve">Asending: </w:t>
+      </w:r>
+      <w:hyperlink r:id="rId17" w:history="1">
+        <w:r>
+          <w:rPr>
+            <w:rStyle w:val="Hyperlink"/>
+          </w:rPr>
+          <w:t>https://stackoverflow.com/questions/41212072/ascending-and-descending-heapsort</w:t>
+        </w:r>
+      </w:hyperlink>
       <w:bookmarkStart w:id="0" w:name="_GoBack"/>
       <w:bookmarkEnd w:id="0"/>
     </w:p>
-    <w:p/>
     <w:p/>
     <w:sectPr>
       <w:pgSz w:w="11906" w:h="16838"/>
@@ -1198,6 +1223,29 @@
     <w:semiHidden/>
     <w:unhideWhenUsed/>
   </w:style>
+  <w:style w:type="character" w:styleId="Hyperlink">
+    <w:name w:val="Hyperlink"/>
+    <w:basedOn w:val="DefaultParagraphFont"/>
+    <w:uiPriority w:val="99"/>
+    <w:unhideWhenUsed/>
+    <w:rsid w:val="004556C5"/>
+    <w:rPr>
+      <w:color w:val="0000FF"/>
+      <w:u w:val="single"/>
+    </w:rPr>
+  </w:style>
+  <w:style w:type="character" w:styleId="UnresolvedMention">
+    <w:name w:val="Unresolved Mention"/>
+    <w:basedOn w:val="DefaultParagraphFont"/>
+    <w:uiPriority w:val="99"/>
+    <w:semiHidden/>
+    <w:unhideWhenUsed/>
+    <w:rsid w:val="004556C5"/>
+    <w:rPr>
+      <w:color w:val="605E5C"/>
+      <w:shd w:val="clear" w:color="auto" w:fill="E1DFDD"/>
+    </w:rPr>
+  </w:style>
 </w:styles>
 </file>
 

</xml_diff>